<commit_message>
fin du chapitre 4
</commit_message>
<xml_diff>
--- a/histoire du royaume/4 - Guérisons.docx
+++ b/histoire du royaume/4 - Guérisons.docx
@@ -2656,49 +2656,660 @@
         <w:ind w:firstLine="708"/>
       </w:pPr>
       <w:r>
-        <w:t xml:space="preserve">Lors du souper, Salma remarque rapidement ma bonne humeur. </w:t>
+        <w:t xml:space="preserve">Lors du souper, </w:t>
+      </w:r>
+      <w:r>
+        <w:t xml:space="preserve">j’annonce à </w:t>
+      </w:r>
+      <w:proofErr w:type="spellStart"/>
+      <w:r>
+        <w:t>Iskandar</w:t>
+      </w:r>
+      <w:proofErr w:type="spellEnd"/>
+      <w:r>
+        <w:t xml:space="preserve"> que je suis prêt à recevoir la jambe. Après le repas, il m’emmène dans la forge pour prendre des mesures. Il me dit ensuite de le revoir le lendemain matin.</w:t>
+      </w:r>
+    </w:p>
+    <w:p>
+      <w:pPr>
+        <w:ind w:firstLine="708"/>
+      </w:pPr>
+      <w:r>
+        <w:t>Je me couche et u</w:t>
+      </w:r>
+      <w:r>
+        <w:t>ne fois dans mon lit, j</w:t>
+      </w:r>
+      <w:r>
+        <w:t xml:space="preserve">e repense à ce qu’il s’est passé. La révolte était inévitable, le caïd en était responsable. J’ai juste voulu la diriger, ce qui a échoué. Si je n’avais rien fait ? La révolte se serait quand même déclenchée. Si je n’avais rien fait, des innocents seraient quand même morts. Il y en aurait peut-être eu plus si je n’avais rien fait ! La mort de Charles ? Il était trop imprudent pour survivre longtemps sur la ligne de front. Avec sa grande agressivité, il aurait été </w:t>
+      </w:r>
+      <w:r>
+        <w:lastRenderedPageBreak/>
+        <w:t>tué tôt ou tard. Son père cherchait juste à rejeter la faute sur quelqu’un d’autre pour diminuer sa propre culpabilité.</w:t>
+      </w:r>
+      <w:r>
+        <w:t xml:space="preserve"> Les actions de Dawood ont permises de tuer le caïd. </w:t>
+      </w:r>
+      <w:proofErr w:type="gramStart"/>
+      <w:r>
+        <w:t>Si il</w:t>
+      </w:r>
+      <w:proofErr w:type="gramEnd"/>
+      <w:r>
+        <w:t xml:space="preserve"> n’avait pas fait cela, le caïd aurait pu s’échapper et empirer la situation. J’ai fait la bonne chose en l’influençant. </w:t>
+      </w:r>
+      <w:r>
+        <w:t>Logiquement, je ne suis pas à blâmer ! Pourquoi je ressens toujours de la culpabilité ?</w:t>
+      </w:r>
+    </w:p>
+    <w:p>
+      <w:pPr>
+        <w:ind w:firstLine="708"/>
+      </w:pPr>
+      <w:r>
+        <w:t>Je réfléchis et j’arrive à une conclusion : je dois agir. Je dois au moins limiter les dégâts de la révolte, si possible en faire émerger un système meilleur que le précédent. Un système ou musulmans et chrétiens sont traités de manière égale. Un système ou les dirigeants ne peuvent pas devenir corrompus. Un système qui applique une justice égale pour tous.</w:t>
+      </w:r>
+    </w:p>
+    <w:p>
+      <w:pPr>
+        <w:ind w:firstLine="708"/>
+      </w:pPr>
+      <w:r>
+        <w:t>Je ferme les yeux, entendant le son de la forge étouffé par la tempête.</w:t>
+      </w:r>
+    </w:p>
+    <w:p>
+      <w:pPr>
+        <w:pBdr>
+          <w:bottom w:val="single" w:sz="6" w:space="1" w:color="auto"/>
+        </w:pBdr>
+        <w:ind w:firstLine="708"/>
+      </w:pPr>
+    </w:p>
+    <w:p>
+      <w:pPr>
+        <w:ind w:firstLine="708"/>
+      </w:pPr>
+      <w:r>
+        <w:t>Je regarde ceux qui sont mort. La femme avec son enfant, Alexis, les nombreux cadavres que je n’ai pas identifiés… Je ne les oublierai pas. Je regarde ceux qui ont perdu des proches. Le père d’Alexis, Jules… J’ai échoué à empêcher la tragédie, cette tragédie ne se répètera pas. Je le promets. Je regarde ma famille, forcée de me bannir… Je reviendrais, même si je dois me cacher derrière un masque. Dawood. Je te vois, mais je ne sais pas où tu es. Je rêve.</w:t>
+      </w:r>
+    </w:p>
+    <w:p>
+      <w:pPr>
+        <w:ind w:firstLine="708"/>
+      </w:pPr>
+      <w:r>
+        <w:t xml:space="preserve">Je me réveille alors. </w:t>
+      </w:r>
+      <w:r>
+        <w:t xml:space="preserve">Les seuls bruits audibles sont ceux de la tempête dehors. J’ai rarement vu de telles conditions météo. Je vais accomplir les promesses que j’ai faites dans mon rêve, même si je dois affronter une tempête deux fois pire. Il me manque juste un plan. </w:t>
+      </w:r>
+    </w:p>
+    <w:p>
+      <w:pPr>
+        <w:pBdr>
+          <w:bottom w:val="single" w:sz="6" w:space="1" w:color="auto"/>
+        </w:pBdr>
+        <w:ind w:firstLine="708"/>
+      </w:pPr>
+    </w:p>
+    <w:p>
+      <w:pPr>
+        <w:ind w:firstLine="708"/>
+      </w:pPr>
+    </w:p>
+    <w:p>
+      <w:pPr>
+        <w:ind w:firstLine="708"/>
+      </w:pPr>
+      <w:r>
+        <w:t xml:space="preserve">Le lendemain matin, </w:t>
+      </w:r>
+      <w:proofErr w:type="spellStart"/>
+      <w:r>
+        <w:t>Iskandar</w:t>
+      </w:r>
+      <w:proofErr w:type="spellEnd"/>
+      <w:r>
+        <w:t xml:space="preserve"> vient me chercher</w:t>
+      </w:r>
+      <w:r>
+        <w:t xml:space="preserve"> accompagné de Salma</w:t>
+      </w:r>
+      <w:r>
+        <w:t>. Tout est prêt pour m’instal</w:t>
+      </w:r>
+      <w:r>
+        <w:t xml:space="preserve">ler la jambe du </w:t>
+      </w:r>
+      <w:proofErr w:type="spellStart"/>
+      <w:r>
+        <w:t>posthumain</w:t>
+      </w:r>
+      <w:proofErr w:type="spellEnd"/>
+      <w:r>
+        <w:t xml:space="preserve">. Je suis installé et attaché à une table. Je comprends rapidement pourquoi quand </w:t>
+      </w:r>
+      <w:proofErr w:type="spellStart"/>
+      <w:r>
+        <w:t>Iskandar</w:t>
+      </w:r>
+      <w:proofErr w:type="spellEnd"/>
+      <w:r>
+        <w:t xml:space="preserve"> m’annonce qu’il devra fouiller dans ma chair pour connecter la jambe. Je m’attends à la douleur. J’ai déjà enduré beaucoup, je compte continuer à endurer.</w:t>
+      </w:r>
+    </w:p>
+    <w:p>
+      <w:pPr>
+        <w:ind w:firstLine="708"/>
+      </w:pPr>
+      <w:proofErr w:type="spellStart"/>
+      <w:r>
+        <w:t>Iskandar</w:t>
+      </w:r>
+      <w:proofErr w:type="spellEnd"/>
+      <w:r>
+        <w:t xml:space="preserve"> commence à découper la chair. La douleur est grande. Je parviens cependant à retenir les cris, ne laissant entendre que des sons inaudibles depuis l’extérieur. </w:t>
+      </w:r>
+      <w:proofErr w:type="spellStart"/>
+      <w:r>
+        <w:t>Iskandar</w:t>
+      </w:r>
+      <w:proofErr w:type="spellEnd"/>
+      <w:r>
+        <w:t xml:space="preserve"> opère et Salma l’assiste principalement en limitant les saignements. Par moment, la douleur devient si grande que je ne peux pas empêcher mes larmes de couler. L’opération semble interminable. </w:t>
+      </w:r>
+      <w:proofErr w:type="spellStart"/>
+      <w:r>
+        <w:t>Iskandar</w:t>
+      </w:r>
+      <w:proofErr w:type="spellEnd"/>
+      <w:r>
+        <w:t xml:space="preserve"> finit par connecter la jambe mécanique, connectant mes nerfs un par un. Une grande douleur, puis une sensation étrange. Je me </w:t>
+      </w:r>
+      <w:r>
+        <w:t>mettais</w:t>
+      </w:r>
+      <w:r>
+        <w:t xml:space="preserve"> à sentir des sensations qui ne venaient pas de mon corps, mais de la machine. </w:t>
+      </w:r>
+      <w:r>
+        <w:t>Une fois l’opération terminée, j’étais épuisé. Je fus détaché de la table et je me mis sur le côté pour vomir mon petit déjeuner. Je me sentais faible. Une sensation de faim se mêlait à la nausée.</w:t>
+      </w:r>
+      <w:r>
+        <w:t xml:space="preserve"> Salma me fait boire de l’eau et me dit de rester là et de ne pas faire d’efforts. </w:t>
+      </w:r>
+      <w:r>
+        <w:t>J’ai l’impression que mon énergie restante se fait drainer.</w:t>
+      </w:r>
+      <w:r>
+        <w:t xml:space="preserve"> Je vois flou.</w:t>
+      </w:r>
+      <w:r>
+        <w:t xml:space="preserve"> Je n’ai plus la force de garder les yeux ouverts. </w:t>
+      </w:r>
+      <w:r>
+        <w:t>Mes oreilles se mettent à siffler fortement, m’empêchant d’entendre tout autre bruit.</w:t>
+      </w:r>
+    </w:p>
+    <w:p>
+      <w:pPr>
+        <w:ind w:firstLine="708"/>
+      </w:pPr>
+      <w:r>
+        <w:t>Je me sens transporté sous la pluie. Ma jambe mécanique est beaucoup plus lourde que l’autre. Je sens ensuite que je suis posé dans un lit. J’ai à peine assez d’énergie pour entre-ouvrir mes yeux et voir que je suis dans ma chambre. On me soulève la tête pour me faire boire une sorte de soupe épaisse que j’avale consciemment. Je suis maintenant assez remis pour distinguer les différentes voix inquiétées autour de moi. Je donne signe de vie en grognant et bougeant mon bras.</w:t>
+      </w:r>
+    </w:p>
+    <w:p>
+      <w:pPr>
+        <w:ind w:firstLine="708"/>
+      </w:pPr>
+      <w:r>
+        <w:t xml:space="preserve">Le temps passe et mon état s’améliore. La nausée semble avoir disparue, ne laissant que la faim et la soif. Je me sens faible, mais je contrôle normalement mes mouvements. Je ne m’attendais </w:t>
+      </w:r>
+      <w:r>
+        <w:lastRenderedPageBreak/>
+        <w:t xml:space="preserve">pas à un tel contrecoup de l’opération. Lors de la cérémonie d’accession au pouvoir de Tarik, il s’est fait mettre le bras et semblait être en forme dans l’heure qui suivait. Pourquoi il n’a pas été autant affaibli ? Je devrais en discuter avec </w:t>
+      </w:r>
+      <w:proofErr w:type="spellStart"/>
+      <w:r>
+        <w:t>Iskandar</w:t>
+      </w:r>
+      <w:proofErr w:type="spellEnd"/>
+      <w:r>
+        <w:t xml:space="preserve">. </w:t>
+      </w:r>
+    </w:p>
+    <w:p>
+      <w:pPr>
+        <w:ind w:firstLine="708"/>
+      </w:pPr>
+      <w:r>
+        <w:t>Quand Salma revient, elle me redonne à manger et à boire. Cette fois, je mange de moi-même en position assise. Après ce second repas, ma faiblesse disparait progressivement et mon niveau d’énergie revient à la normale.</w:t>
+      </w:r>
+    </w:p>
+    <w:p>
+      <w:pPr>
+        <w:ind w:firstLine="708"/>
+      </w:pPr>
+      <w:r>
+        <w:t xml:space="preserve">Salma revient pour la deuxième fois après le repas du midi. Je lui </w:t>
+      </w:r>
+      <w:r>
+        <w:t>fais</w:t>
+      </w:r>
+      <w:r>
+        <w:t xml:space="preserve"> état de mes sensations et je sors de mon lit avec son aide. La prothèse est étrange, me donnant des sensations proches d’u</w:t>
+      </w:r>
+      <w:r>
+        <w:t>ne jambe normale mais une différence non naturelle était présente</w:t>
+      </w:r>
+      <w:r>
+        <w:t>.</w:t>
+      </w:r>
+      <w:r>
+        <w:t xml:space="preserve"> Je boite et j’hésite à chaque pas, ressemblant à un alcoolique. </w:t>
+      </w:r>
+      <w:r>
+        <w:t>En plus des sensations étranges, la jambe artificielle est beaucoup plus lourde qu’une jambe normale, mais semble aussi beaucoup plus puissante.</w:t>
+      </w:r>
+    </w:p>
+    <w:p>
+      <w:pPr>
+        <w:ind w:firstLine="708"/>
+      </w:pPr>
+      <w:r>
+        <w:t xml:space="preserve">Nous arrivons dans la pièce principale et, étrangement, j’ai encore faim, étant donné que j’ai déjà mangé moins de deux heures plus tôt. </w:t>
+      </w:r>
+      <w:r>
+        <w:t>Je ne vais rien en dire, parce qu’il s’agit probablement d’un caprice de mon corps. Je refuse la gourmandise.</w:t>
+      </w:r>
+    </w:p>
+    <w:p>
+      <w:pPr>
+        <w:ind w:firstLine="708"/>
+      </w:pPr>
+      <w:proofErr w:type="spellStart"/>
+      <w:r>
+        <w:t>Iskandar</w:t>
+      </w:r>
+      <w:proofErr w:type="spellEnd"/>
+      <w:r>
+        <w:t xml:space="preserve"> vient rapidement et souhaite immédiatement tester ma prothèse. Il me fait faire différents mouvements et exercices et me questionne sur mes sensations Après quelques tests, il m’invite à continuer dehors. Je suis étonné</w:t>
+      </w:r>
+      <w:r>
+        <w:t> : sortir par cette météo ? Le vent est fort, la pluie incessante et le sol boueux ! J</w:t>
+      </w:r>
+      <w:r>
+        <w:t xml:space="preserve">e le questionne sur sa décision, ce à quoi il répond : </w:t>
+      </w:r>
+    </w:p>
+    <w:p>
+      <w:pPr>
+        <w:ind w:firstLine="708"/>
+      </w:pPr>
+      <w:r>
+        <w:t xml:space="preserve">« La vie est pleines de difficultés qu’on ne peut pas prévoir. </w:t>
+      </w:r>
+      <w:r>
+        <w:t xml:space="preserve">Un entrainement à la hauteur des défis réels doit toujours être plus difficile que ce à quoi on s’attend. C’est pour ça que la tempête actuelle est </w:t>
+      </w:r>
+      <w:r>
+        <w:t xml:space="preserve">une opportunité </w:t>
+      </w:r>
+      <w:r>
+        <w:t>excellente pour s’entrainer. »</w:t>
+      </w:r>
+    </w:p>
+    <w:p>
+      <w:pPr>
+        <w:ind w:firstLine="708"/>
+      </w:pPr>
+      <w:r>
+        <w:t xml:space="preserve">Nous sortons dehors. Je trébuche dans les escaliers à cause de mon inconfort. Je suis incapable de me rattraper à cause de la pluie qui rend le bois glissant et je m’étale lourdement dans la boue. </w:t>
+      </w:r>
+      <w:proofErr w:type="spellStart"/>
+      <w:r>
+        <w:t>Iskandar</w:t>
+      </w:r>
+      <w:proofErr w:type="spellEnd"/>
+      <w:r>
+        <w:t xml:space="preserve"> m’ordonne de me relever, ce que je fais. </w:t>
+      </w:r>
+      <w:r>
+        <w:t>Sous les ordres d’</w:t>
+      </w:r>
+      <w:proofErr w:type="spellStart"/>
+      <w:r>
+        <w:t>Iskandar</w:t>
+      </w:r>
+      <w:proofErr w:type="spellEnd"/>
+      <w:r>
+        <w:t>, je marche, je cours, je saute et j’escalade divers obstacles. Le vent et la pluie compliquent les choses et je perds rapidement le compte du nombre de fois que je suis tombé dans la boue.</w:t>
+      </w:r>
+      <w:r>
+        <w:t xml:space="preserve"> Ma faim grandit vite et se transforme en nausée. Je</w:t>
+      </w:r>
+      <w:r>
+        <w:t xml:space="preserve"> refuse initialement d’abandonner, ma détermination grande. Je me sens de plus en plus faible au fil du temps, mon attention et ma force baissant. Cela me vaut de plonger dans la boue de plus en plus fréquemment. J’abandonne l’exercice vers le milieu d’après-midi après avoir vomi pour la deuxième fois de la journée.</w:t>
+      </w:r>
+    </w:p>
+    <w:p>
+      <w:pPr>
+        <w:ind w:firstLine="708"/>
+      </w:pPr>
+      <w:r>
+        <w:t>Je rentre avec l’aide d’</w:t>
+      </w:r>
+      <w:proofErr w:type="spellStart"/>
+      <w:r>
+        <w:t>Iskandar</w:t>
+      </w:r>
+      <w:proofErr w:type="spellEnd"/>
+      <w:r>
+        <w:t xml:space="preserve">. Une fois à l’intérieur, Salma remarque que je suis pâle, et quand elle a entendu que j’ai vomi, elle reproche à son fils de m’avoir trop poussé, lui rappelant que tout le monde n’est pas aussi fort que lui. </w:t>
+      </w:r>
+      <w:r>
+        <w:t>Le diagnostic arrive rapidement : manque d’énergie. Je reçois donc un repas improvisé et Salma me reproch</w:t>
+      </w:r>
+      <w:r>
+        <w:t>e de ne m’être pas assez reposé.</w:t>
+      </w:r>
+    </w:p>
+    <w:p>
+      <w:pPr>
+        <w:pBdr>
+          <w:bottom w:val="single" w:sz="6" w:space="1" w:color="auto"/>
+        </w:pBdr>
+        <w:ind w:firstLine="708"/>
+      </w:pPr>
+    </w:p>
+    <w:p>
+      <w:pPr>
+        <w:ind w:firstLine="708"/>
+      </w:pPr>
+    </w:p>
+    <w:p>
+      <w:pPr>
+        <w:ind w:firstLine="708"/>
+      </w:pPr>
+      <w:r>
+        <w:t>Peu le coucher du soleil, un homme trempé entre dans la maison. Salma s’exclame : « Jacob ! »</w:t>
+      </w:r>
+      <w:r>
+        <w:t>. C’est donc le dernier fils de la famille, le marchand juif. Il déclare : « J’ai besoin d’aide pour ranger ce que j’ai apporté. »</w:t>
+      </w:r>
+    </w:p>
+    <w:p>
+      <w:pPr>
+        <w:ind w:firstLine="708"/>
+      </w:pPr>
+      <w:r>
+        <w:t>Salma appelle Philippe et Gabriel pour aider. Je me lève pour aider moi aussi et je rassure Salma en lui dis</w:t>
+      </w:r>
+      <w:r>
+        <w:t>ant que je me suis assez reposé, et que j’ai récupéré mon énergie.</w:t>
+      </w:r>
+    </w:p>
+    <w:p>
+      <w:pPr>
+        <w:ind w:firstLine="708"/>
+      </w:pPr>
+      <w:r>
+        <w:lastRenderedPageBreak/>
+        <w:t xml:space="preserve">Je sors en suivant Jacob. Cette fois, je ne tombe pas. Je rattrape facilement tous mes dérapages, qui sont de moins en moins fréquents. </w:t>
+      </w:r>
+    </w:p>
+    <w:p>
+      <w:pPr>
+        <w:ind w:firstLine="708"/>
+      </w:pPr>
+      <w:r>
+        <w:t>Jacob frappe à la porte d’</w:t>
+      </w:r>
+      <w:proofErr w:type="spellStart"/>
+      <w:r>
+        <w:t>Iskandar</w:t>
+      </w:r>
+      <w:proofErr w:type="spellEnd"/>
+      <w:r>
+        <w:t xml:space="preserve"> pour demander son aide, puis se tourne vers moi et engage une conversation.</w:t>
+      </w:r>
+    </w:p>
+    <w:p>
+      <w:pPr>
+        <w:ind w:firstLine="708"/>
+      </w:pPr>
+      <w:r>
+        <w:t xml:space="preserve">« Bonjour. Je suis Jacob </w:t>
+      </w:r>
+      <w:proofErr w:type="spellStart"/>
+      <w:r>
+        <w:t>Andelar</w:t>
+      </w:r>
+      <w:proofErr w:type="spellEnd"/>
+      <w:r>
+        <w:t>, je suis marchand et je vis avec Philippe. Quel est ton nom ? »</w:t>
+      </w:r>
+    </w:p>
+    <w:p>
+      <w:pPr>
+        <w:ind w:firstLine="708"/>
+      </w:pPr>
+      <w:r>
+        <w:t>« </w:t>
+      </w:r>
+      <w:r>
+        <w:t xml:space="preserve">Je suis Quentin </w:t>
+      </w:r>
+      <w:proofErr w:type="spellStart"/>
+      <w:r>
+        <w:t>Leroc</w:t>
+      </w:r>
+      <w:proofErr w:type="spellEnd"/>
+      <w:r>
+        <w:t>, je suis ici depuis… un peu moins d’une semaine.</w:t>
+      </w:r>
+      <w:r>
+        <w:t> »</w:t>
+      </w:r>
+    </w:p>
+    <w:p>
+      <w:pPr>
+        <w:ind w:firstLine="708"/>
+      </w:pPr>
+      <w:r>
+        <w:t>« D’où viens-tu ? »</w:t>
+      </w:r>
+    </w:p>
+    <w:p>
+      <w:pPr>
+        <w:ind w:firstLine="708"/>
+      </w:pPr>
+      <w:r>
+        <w:t>« Je viens d’Hénin, d’où j’ai été banni.</w:t>
+      </w:r>
+      <w:r>
+        <w:t> »</w:t>
+      </w:r>
+    </w:p>
+    <w:p>
+      <w:pPr>
+        <w:ind w:firstLine="708"/>
+      </w:pPr>
+      <w:r>
+        <w:t>« Ah ! C’est lié à la révolte qui a causé la mort du Caïd ? »</w:t>
+      </w:r>
+    </w:p>
+    <w:p>
+      <w:pPr>
+        <w:ind w:firstLine="708"/>
+      </w:pPr>
+      <w:r>
+        <w:t>« Oui. »</w:t>
+      </w:r>
+    </w:p>
+    <w:p>
+      <w:pPr>
+        <w:ind w:firstLine="708"/>
+      </w:pPr>
+      <w:r>
+        <w:t xml:space="preserve">Jacob, remarquant mon changement d’humeur à la mention de la révolte, change de sujet. Il se met à m’expliquer le rangement du matériel qu’il a apporté. Philippe, Gabriel et </w:t>
+      </w:r>
+      <w:proofErr w:type="spellStart"/>
+      <w:r>
+        <w:t>Iskandar</w:t>
+      </w:r>
+      <w:proofErr w:type="spellEnd"/>
+      <w:r>
+        <w:t xml:space="preserve"> nous rejoignent rapidement et le rangement s’effectue en quelques minutes. J’ai toujours quelques problèmes avec mon équilibre, mais je m’adapte. A un moment, je glisse et je me </w:t>
+      </w:r>
+      <w:r>
+        <w:t>rattrape</w:t>
+      </w:r>
+      <w:r>
+        <w:t xml:space="preserve"> sur mes </w:t>
+      </w:r>
+      <w:r>
+        <w:t>genoux</w:t>
+      </w:r>
+      <w:r>
+        <w:t xml:space="preserve">, </w:t>
+      </w:r>
+      <w:r>
+        <w:t xml:space="preserve">épargnant ainsi mon </w:t>
+      </w:r>
+      <w:r>
+        <w:t>chargement</w:t>
+      </w:r>
+      <w:r>
+        <w:t>.</w:t>
+      </w:r>
+    </w:p>
+    <w:p>
+      <w:pPr>
+        <w:ind w:firstLine="708"/>
+      </w:pPr>
+      <w:r>
+        <w:t>Nous passons la soirée</w:t>
+      </w:r>
+      <w:r>
+        <w:t xml:space="preserve"> dans la p</w:t>
+      </w:r>
+      <w:r>
+        <w:t xml:space="preserve">ièce principale de la maison </w:t>
+      </w:r>
+      <w:r>
+        <w:t>et Jacob raconte le récit de son dernier voyage, partageant les nouvelles et parlant des objets qu’il a apporté.</w:t>
+      </w:r>
+    </w:p>
+    <w:p>
+      <w:pPr>
+        <w:ind w:firstLine="708"/>
+      </w:pPr>
+      <w:r>
+        <w:t>J’apprends que les combats ont continué à Hénin pendant troi</w:t>
+      </w:r>
+      <w:r>
+        <w:t xml:space="preserve">s jours, arrêtés par la tempête. Dès que la tempête s’arrêtera, les conflits </w:t>
+      </w:r>
+      <w:r>
+        <w:t>reprendront</w:t>
+      </w:r>
+      <w:r>
+        <w:t xml:space="preserve"> et Hénin sera à nouveau baigné de sang.</w:t>
+      </w:r>
+      <w:r>
+        <w:t xml:space="preserve"> Je dois agir.</w:t>
+      </w:r>
+      <w:r>
+        <w:t xml:space="preserve"> </w:t>
+      </w:r>
+    </w:p>
+    <w:p>
+      <w:pPr>
+        <w:ind w:firstLine="708"/>
+      </w:pPr>
+      <w:r>
+        <w:t xml:space="preserve">Dans mon </w:t>
+      </w:r>
+      <w:r>
+        <w:t>lit, je réfléchis à un plan, et à ce qui a fait que je n’ai pas eu de contrôle sur la révolte. J’étais trop silencieux, me contentant d’écouter discrètement. Cette fois, je serais celui qui parle. Je devine facilement ce que pensent les gens, je saurais quoi dire pour les rassembler. Je les convaincrais que la guerre de religion n’apporte que des problème</w:t>
+      </w:r>
+      <w:r>
+        <w:t>s</w:t>
+      </w:r>
+      <w:r>
+        <w:t xml:space="preserve">. </w:t>
+      </w:r>
+      <w:r>
+        <w:t>Je ferais ce qui doit être fait : rassembler chrétiens et musulmans, comme Walid le fort, mais sans reproduire les mêmes erreurs.</w:t>
+      </w:r>
+    </w:p>
+    <w:p>
+      <w:pPr>
+        <w:pBdr>
+          <w:bottom w:val="single" w:sz="6" w:space="1" w:color="auto"/>
+        </w:pBdr>
+        <w:ind w:firstLine="708"/>
+      </w:pPr>
+    </w:p>
+    <w:p>
+      <w:pPr>
+        <w:ind w:firstLine="708"/>
+      </w:pPr>
+      <w:r>
+        <w:t xml:space="preserve">La tempête s’arrête. Je me rends à Hénin. Des hommes armés se tiennent devant moi. Sans peur ni agressivité, je les approche en leur disant que je ne suis pas leur ennemi. Je leur parle de mes projets, et ils me suivent en conséquence. </w:t>
+      </w:r>
+    </w:p>
+    <w:p>
+      <w:pPr>
+        <w:ind w:firstLine="708"/>
+      </w:pPr>
+      <w:r>
+        <w:t>Je vais voir les chrétiens, je les informe des conséquences désastreuses d’une guerre de religion et je leur promets un monde ou la justice sera aveugle, peu importe la religion. Je leurs promets aussi qu’ils n’auront plus à payer des taxes démesurés qui les menaient à la famine.</w:t>
+      </w:r>
+    </w:p>
+    <w:p>
+      <w:pPr>
+        <w:ind w:firstLine="708"/>
+      </w:pPr>
+      <w:r>
+        <w:t>Je vais voir les musulmans accompagné de Dawood et je les préviens eux aussi du désastre que serait une guerre de religion, leur rappelant les dégâts causés par la révolte. Je leur promets un monde où ils n’auront plus à craindre la fureur des chrétiens</w:t>
+      </w:r>
+      <w:r>
+        <w:t>, un monde sans corruption, un monde prospère.</w:t>
+      </w:r>
+    </w:p>
+    <w:p>
+      <w:pPr>
+        <w:pBdr>
+          <w:bottom w:val="single" w:sz="6" w:space="1" w:color="auto"/>
+        </w:pBdr>
+        <w:ind w:firstLine="708"/>
+      </w:pPr>
+      <w:r>
+        <w:t xml:space="preserve">Je me tiens sur une estrade devant une foule mêlant </w:t>
+      </w:r>
+      <w:proofErr w:type="gramStart"/>
+      <w:r>
+        <w:t>chrétiens et musulmans</w:t>
+      </w:r>
+      <w:proofErr w:type="gramEnd"/>
+      <w:r>
+        <w:t xml:space="preserve"> et tous me disent que je suis le restaurateur de la paix et de la prospérité.</w:t>
+      </w:r>
+    </w:p>
+    <w:p>
+      <w:pPr>
+        <w:ind w:firstLine="708"/>
+      </w:pPr>
+      <w:r>
+        <w:lastRenderedPageBreak/>
+        <w:t>Je me réveille. J’aime bien ce rêve, la nuit m’a vraiment porté conseil. Je vais me préparer, physiquement et mentalement, à mon retour à Hénin en attendant la fin de la tempête.</w:t>
       </w:r>
       <w:bookmarkStart w:id="0" w:name="_GoBack"/>
       <w:bookmarkEnd w:id="0"/>
-    </w:p>
-    <w:p>
-      <w:pPr>
-        <w:ind w:firstLine="708"/>
-      </w:pPr>
-    </w:p>
-    <w:p>
-      <w:pPr>
-        <w:ind w:firstLine="708"/>
-      </w:pPr>
-    </w:p>
-    <w:p>
-      <w:pPr>
-        <w:ind w:firstLine="708"/>
-      </w:pPr>
-      <w:r>
-        <w:t>Une fois dans mon lit, j</w:t>
-      </w:r>
-      <w:r>
-        <w:t xml:space="preserve">e repense à ce qu’il s’est passé. La révolte était inévitable, le caïd en était responsable. J’ai juste voulu la diriger, ce qui a échoué. Si je n’avais rien fait ? La révolte se serait quand même déclenchée. Si je n’avais rien fait, des innocents seraient quand même morts. Il y en aurait peut-être eu plus si je n’avais rien fait ! La mort de Charles ? Il était trop imprudent pour </w:t>
-      </w:r>
-      <w:r>
-        <w:lastRenderedPageBreak/>
-        <w:t>survivre longtemps sur la ligne de front. Avec sa grande agressivité, il aurait été tué tôt ou tard. Son père cherchait juste à rejeter la faute sur quelqu’un d’autre pour diminuer sa propre culpabilité.</w:t>
-      </w:r>
-      <w:r>
-        <w:t xml:space="preserve"> Les actions de Dawood ont permises de tuer le caïd. </w:t>
-      </w:r>
-      <w:proofErr w:type="gramStart"/>
-      <w:r>
-        <w:t>Si il</w:t>
-      </w:r>
-      <w:proofErr w:type="gramEnd"/>
-      <w:r>
-        <w:t xml:space="preserve"> n’avait pas fait cela, le caïd aurait pu s’échapper et empirer la situation. J’ai fait la bonne chose en l’influençant. </w:t>
-      </w:r>
-      <w:r>
-        <w:t>Logiquement, je ne suis pas à blâmer ! Pourquoi je ressens toujours de la culpabilité ?</w:t>
-      </w:r>
     </w:p>
     <w:sectPr>
       <w:pgSz w:w="11906" w:h="16838"/>

</xml_diff>